<commit_message>
change order table added
</commit_message>
<xml_diff>
--- a/ProjectCoster_manual.docx
+++ b/ProjectCoster_manual.docx
@@ -457,8 +457,6 @@
         </w:rPr>
         <w:br w:type="page"/>
       </w:r>
-      <w:bookmarkStart w:id="0" w:name="_GoBack"/>
-      <w:bookmarkEnd w:id="0"/>
     </w:p>
     <w:p>
       <w:pPr>
@@ -476,35 +474,696 @@
     </w:p>
     <w:p>
       <w:pPr>
-        <w:pStyle w:val="Contents1"/>
+        <w:pStyle w:val="TOC1"/>
         <w:tabs>
-          <w:tab w:val="right" w:leader="dot" w:pos="9026"/>
+          <w:tab w:val="right" w:leader="dot" w:pos="9016"/>
         </w:tabs>
-      </w:pPr>
-      <w:r>
+        <w:rPr>
+          <w:noProof/>
+        </w:rPr>
+      </w:pPr>
+      <w:r>
+        <w:rPr>
+          <w:caps/>
+        </w:rPr>
         <w:fldChar w:fldCharType="begin"/>
       </w:r>
       <w:r>
         <w:instrText>TOC \z \o "1-3" \u \h</w:instrText>
       </w:r>
       <w:r>
+        <w:rPr>
+          <w:caps/>
+        </w:rPr>
         <w:fldChar w:fldCharType="separate"/>
       </w:r>
-      <w:hyperlink w:anchor="__RefHeading__247_1583196773">
-        <w:r>
-          <w:rPr>
-            <w:rStyle w:val="IndexLink"/>
-            <w:webHidden/>
+      <w:hyperlink w:anchor="_Toc429735332" w:history="1">
+        <w:r>
+          <w:rPr>
+            <w:rStyle w:val="Hyperlink"/>
+            <w:noProof/>
           </w:rPr>
           <w:t>1.0 Introduction</w:t>
         </w:r>
         <w:r>
           <w:rPr>
-            <w:rStyle w:val="IndexLink"/>
+            <w:noProof/>
             <w:webHidden/>
           </w:rPr>
           <w:tab/>
-          <w:t>1</w:t>
+        </w:r>
+        <w:r>
+          <w:rPr>
+            <w:noProof/>
+            <w:webHidden/>
+          </w:rPr>
+          <w:fldChar w:fldCharType="begin"/>
+        </w:r>
+        <w:r>
+          <w:rPr>
+            <w:noProof/>
+            <w:webHidden/>
+          </w:rPr>
+          <w:instrText xml:space="preserve"> PAGEREF _Toc429735332 \h </w:instrText>
+        </w:r>
+        <w:r>
+          <w:rPr>
+            <w:noProof/>
+            <w:webHidden/>
+          </w:rPr>
+        </w:r>
+        <w:r>
+          <w:rPr>
+            <w:noProof/>
+            <w:webHidden/>
+          </w:rPr>
+          <w:fldChar w:fldCharType="separate"/>
+        </w:r>
+        <w:r>
+          <w:rPr>
+            <w:noProof/>
+            <w:webHidden/>
+          </w:rPr>
+          <w:t>3</w:t>
+        </w:r>
+        <w:r>
+          <w:rPr>
+            <w:noProof/>
+            <w:webHidden/>
+          </w:rPr>
+          <w:fldChar w:fldCharType="end"/>
+        </w:r>
+      </w:hyperlink>
+    </w:p>
+    <w:p>
+      <w:pPr>
+        <w:pStyle w:val="TOC2"/>
+        <w:tabs>
+          <w:tab w:val="right" w:leader="dot" w:pos="9016"/>
+        </w:tabs>
+        <w:rPr>
+          <w:noProof/>
+        </w:rPr>
+      </w:pPr>
+      <w:hyperlink w:anchor="_Toc429735333" w:history="1">
+        <w:r>
+          <w:rPr>
+            <w:rStyle w:val="Hyperlink"/>
+            <w:noProof/>
+          </w:rPr>
+          <w:t>1.1 System Overview</w:t>
+        </w:r>
+        <w:r>
+          <w:rPr>
+            <w:noProof/>
+            <w:webHidden/>
+          </w:rPr>
+          <w:tab/>
+        </w:r>
+        <w:r>
+          <w:rPr>
+            <w:noProof/>
+            <w:webHidden/>
+          </w:rPr>
+          <w:fldChar w:fldCharType="begin"/>
+        </w:r>
+        <w:r>
+          <w:rPr>
+            <w:noProof/>
+            <w:webHidden/>
+          </w:rPr>
+          <w:instrText xml:space="preserve"> PAGEREF _Toc429735333 \h </w:instrText>
+        </w:r>
+        <w:r>
+          <w:rPr>
+            <w:noProof/>
+            <w:webHidden/>
+          </w:rPr>
+        </w:r>
+        <w:r>
+          <w:rPr>
+            <w:noProof/>
+            <w:webHidden/>
+          </w:rPr>
+          <w:fldChar w:fldCharType="separate"/>
+        </w:r>
+        <w:r>
+          <w:rPr>
+            <w:noProof/>
+            <w:webHidden/>
+          </w:rPr>
+          <w:t>3</w:t>
+        </w:r>
+        <w:r>
+          <w:rPr>
+            <w:noProof/>
+            <w:webHidden/>
+          </w:rPr>
+          <w:fldChar w:fldCharType="end"/>
+        </w:r>
+      </w:hyperlink>
+    </w:p>
+    <w:p>
+      <w:pPr>
+        <w:pStyle w:val="TOC2"/>
+        <w:tabs>
+          <w:tab w:val="right" w:leader="dot" w:pos="9016"/>
+        </w:tabs>
+        <w:rPr>
+          <w:noProof/>
+        </w:rPr>
+      </w:pPr>
+      <w:hyperlink w:anchor="_Toc429735334" w:history="1">
+        <w:r>
+          <w:rPr>
+            <w:rStyle w:val="Hyperlink"/>
+            <w:noProof/>
+          </w:rPr>
+          <w:t>1.2 Basic Concepts and Workflow</w:t>
+        </w:r>
+        <w:r>
+          <w:rPr>
+            <w:noProof/>
+            <w:webHidden/>
+          </w:rPr>
+          <w:tab/>
+        </w:r>
+        <w:r>
+          <w:rPr>
+            <w:noProof/>
+            <w:webHidden/>
+          </w:rPr>
+          <w:fldChar w:fldCharType="begin"/>
+        </w:r>
+        <w:r>
+          <w:rPr>
+            <w:noProof/>
+            <w:webHidden/>
+          </w:rPr>
+          <w:instrText xml:space="preserve"> PAGEREF _Toc429735334 \h </w:instrText>
+        </w:r>
+        <w:r>
+          <w:rPr>
+            <w:noProof/>
+            <w:webHidden/>
+          </w:rPr>
+        </w:r>
+        <w:r>
+          <w:rPr>
+            <w:noProof/>
+            <w:webHidden/>
+          </w:rPr>
+          <w:fldChar w:fldCharType="separate"/>
+        </w:r>
+        <w:r>
+          <w:rPr>
+            <w:noProof/>
+            <w:webHidden/>
+          </w:rPr>
+          <w:t>3</w:t>
+        </w:r>
+        <w:r>
+          <w:rPr>
+            <w:noProof/>
+            <w:webHidden/>
+          </w:rPr>
+          <w:fldChar w:fldCharType="end"/>
+        </w:r>
+      </w:hyperlink>
+    </w:p>
+    <w:p>
+      <w:pPr>
+        <w:pStyle w:val="TOC1"/>
+        <w:tabs>
+          <w:tab w:val="right" w:leader="dot" w:pos="9016"/>
+        </w:tabs>
+        <w:rPr>
+          <w:noProof/>
+        </w:rPr>
+      </w:pPr>
+      <w:hyperlink w:anchor="_Toc429735335" w:history="1">
+        <w:r>
+          <w:rPr>
+            <w:rStyle w:val="Hyperlink"/>
+            <w:noProof/>
+          </w:rPr>
+          <w:t>2.0 Initial Setup</w:t>
+        </w:r>
+        <w:r>
+          <w:rPr>
+            <w:noProof/>
+            <w:webHidden/>
+          </w:rPr>
+          <w:tab/>
+        </w:r>
+        <w:r>
+          <w:rPr>
+            <w:noProof/>
+            <w:webHidden/>
+          </w:rPr>
+          <w:fldChar w:fldCharType="begin"/>
+        </w:r>
+        <w:r>
+          <w:rPr>
+            <w:noProof/>
+            <w:webHidden/>
+          </w:rPr>
+          <w:instrText xml:space="preserve"> PAGEREF _Toc429735335 \h </w:instrText>
+        </w:r>
+        <w:r>
+          <w:rPr>
+            <w:noProof/>
+            <w:webHidden/>
+          </w:rPr>
+        </w:r>
+        <w:r>
+          <w:rPr>
+            <w:noProof/>
+            <w:webHidden/>
+          </w:rPr>
+          <w:fldChar w:fldCharType="separate"/>
+        </w:r>
+        <w:r>
+          <w:rPr>
+            <w:noProof/>
+            <w:webHidden/>
+          </w:rPr>
+          <w:t>4</w:t>
+        </w:r>
+        <w:r>
+          <w:rPr>
+            <w:noProof/>
+            <w:webHidden/>
+          </w:rPr>
+          <w:fldChar w:fldCharType="end"/>
+        </w:r>
+      </w:hyperlink>
+    </w:p>
+    <w:p>
+      <w:pPr>
+        <w:pStyle w:val="TOC2"/>
+        <w:tabs>
+          <w:tab w:val="right" w:leader="dot" w:pos="9016"/>
+        </w:tabs>
+        <w:rPr>
+          <w:noProof/>
+        </w:rPr>
+      </w:pPr>
+      <w:hyperlink w:anchor="_Toc429735336" w:history="1">
+        <w:r>
+          <w:rPr>
+            <w:rStyle w:val="Hyperlink"/>
+            <w:noProof/>
+          </w:rPr>
+          <w:t>2.1 Creating an Account / Logging in</w:t>
+        </w:r>
+        <w:r>
+          <w:rPr>
+            <w:noProof/>
+            <w:webHidden/>
+          </w:rPr>
+          <w:tab/>
+        </w:r>
+        <w:r>
+          <w:rPr>
+            <w:noProof/>
+            <w:webHidden/>
+          </w:rPr>
+          <w:fldChar w:fldCharType="begin"/>
+        </w:r>
+        <w:r>
+          <w:rPr>
+            <w:noProof/>
+            <w:webHidden/>
+          </w:rPr>
+          <w:instrText xml:space="preserve"> PAGEREF _Toc429735336 \h </w:instrText>
+        </w:r>
+        <w:r>
+          <w:rPr>
+            <w:noProof/>
+            <w:webHidden/>
+          </w:rPr>
+        </w:r>
+        <w:r>
+          <w:rPr>
+            <w:noProof/>
+            <w:webHidden/>
+          </w:rPr>
+          <w:fldChar w:fldCharType="separate"/>
+        </w:r>
+        <w:r>
+          <w:rPr>
+            <w:noProof/>
+            <w:webHidden/>
+          </w:rPr>
+          <w:t>4</w:t>
+        </w:r>
+        <w:r>
+          <w:rPr>
+            <w:noProof/>
+            <w:webHidden/>
+          </w:rPr>
+          <w:fldChar w:fldCharType="end"/>
+        </w:r>
+      </w:hyperlink>
+    </w:p>
+    <w:p>
+      <w:pPr>
+        <w:pStyle w:val="TOC2"/>
+        <w:tabs>
+          <w:tab w:val="right" w:leader="dot" w:pos="9016"/>
+        </w:tabs>
+        <w:rPr>
+          <w:noProof/>
+        </w:rPr>
+      </w:pPr>
+      <w:hyperlink w:anchor="_Toc429735337" w:history="1">
+        <w:r>
+          <w:rPr>
+            <w:rStyle w:val="Hyperlink"/>
+            <w:noProof/>
+          </w:rPr>
+          <w:t>2.2 User Profile and General Settings</w:t>
+        </w:r>
+        <w:r>
+          <w:rPr>
+            <w:noProof/>
+            <w:webHidden/>
+          </w:rPr>
+          <w:tab/>
+        </w:r>
+        <w:r>
+          <w:rPr>
+            <w:noProof/>
+            <w:webHidden/>
+          </w:rPr>
+          <w:fldChar w:fldCharType="begin"/>
+        </w:r>
+        <w:r>
+          <w:rPr>
+            <w:noProof/>
+            <w:webHidden/>
+          </w:rPr>
+          <w:instrText xml:space="preserve"> PAGEREF _Toc429735337 \h </w:instrText>
+        </w:r>
+        <w:r>
+          <w:rPr>
+            <w:noProof/>
+            <w:webHidden/>
+          </w:rPr>
+        </w:r>
+        <w:r>
+          <w:rPr>
+            <w:noProof/>
+            <w:webHidden/>
+          </w:rPr>
+          <w:fldChar w:fldCharType="separate"/>
+        </w:r>
+        <w:r>
+          <w:rPr>
+            <w:noProof/>
+            <w:webHidden/>
+          </w:rPr>
+          <w:t>4</w:t>
+        </w:r>
+        <w:r>
+          <w:rPr>
+            <w:noProof/>
+            <w:webHidden/>
+          </w:rPr>
+          <w:fldChar w:fldCharType="end"/>
+        </w:r>
+      </w:hyperlink>
+    </w:p>
+    <w:p>
+      <w:pPr>
+        <w:pStyle w:val="TOC1"/>
+        <w:tabs>
+          <w:tab w:val="right" w:leader="dot" w:pos="9016"/>
+        </w:tabs>
+        <w:rPr>
+          <w:noProof/>
+        </w:rPr>
+      </w:pPr>
+      <w:hyperlink w:anchor="_Toc429735338" w:history="1">
+        <w:r>
+          <w:rPr>
+            <w:rStyle w:val="Hyperlink"/>
+            <w:noProof/>
+          </w:rPr>
+          <w:t>3.0 Costing a Project</w:t>
+        </w:r>
+        <w:r>
+          <w:rPr>
+            <w:noProof/>
+            <w:webHidden/>
+          </w:rPr>
+          <w:tab/>
+        </w:r>
+        <w:r>
+          <w:rPr>
+            <w:noProof/>
+            <w:webHidden/>
+          </w:rPr>
+          <w:fldChar w:fldCharType="begin"/>
+        </w:r>
+        <w:r>
+          <w:rPr>
+            <w:noProof/>
+            <w:webHidden/>
+          </w:rPr>
+          <w:instrText xml:space="preserve"> PAGEREF _Toc429735338 \h </w:instrText>
+        </w:r>
+        <w:r>
+          <w:rPr>
+            <w:noProof/>
+            <w:webHidden/>
+          </w:rPr>
+        </w:r>
+        <w:r>
+          <w:rPr>
+            <w:noProof/>
+            <w:webHidden/>
+          </w:rPr>
+          <w:fldChar w:fldCharType="separate"/>
+        </w:r>
+        <w:r>
+          <w:rPr>
+            <w:noProof/>
+            <w:webHidden/>
+          </w:rPr>
+          <w:t>6</w:t>
+        </w:r>
+        <w:r>
+          <w:rPr>
+            <w:noProof/>
+            <w:webHidden/>
+          </w:rPr>
+          <w:fldChar w:fldCharType="end"/>
+        </w:r>
+      </w:hyperlink>
+    </w:p>
+    <w:p>
+      <w:pPr>
+        <w:pStyle w:val="TOC2"/>
+        <w:tabs>
+          <w:tab w:val="right" w:leader="dot" w:pos="9016"/>
+        </w:tabs>
+        <w:rPr>
+          <w:noProof/>
+        </w:rPr>
+      </w:pPr>
+      <w:hyperlink w:anchor="_Toc429735339" w:history="1">
+        <w:r>
+          <w:rPr>
+            <w:rStyle w:val="Hyperlink"/>
+            <w:noProof/>
+          </w:rPr>
+          <w:t>3.1 Create a new project</w:t>
+        </w:r>
+        <w:r>
+          <w:rPr>
+            <w:noProof/>
+            <w:webHidden/>
+          </w:rPr>
+          <w:tab/>
+        </w:r>
+        <w:r>
+          <w:rPr>
+            <w:noProof/>
+            <w:webHidden/>
+          </w:rPr>
+          <w:fldChar w:fldCharType="begin"/>
+        </w:r>
+        <w:r>
+          <w:rPr>
+            <w:noProof/>
+            <w:webHidden/>
+          </w:rPr>
+          <w:instrText xml:space="preserve"> PAGEREF _Toc429735339 \h </w:instrText>
+        </w:r>
+        <w:r>
+          <w:rPr>
+            <w:noProof/>
+            <w:webHidden/>
+          </w:rPr>
+        </w:r>
+        <w:r>
+          <w:rPr>
+            <w:noProof/>
+            <w:webHidden/>
+          </w:rPr>
+          <w:fldChar w:fldCharType="separate"/>
+        </w:r>
+        <w:r>
+          <w:rPr>
+            <w:noProof/>
+            <w:webHidden/>
+          </w:rPr>
+          <w:t>6</w:t>
+        </w:r>
+        <w:r>
+          <w:rPr>
+            <w:noProof/>
+            <w:webHidden/>
+          </w:rPr>
+          <w:fldChar w:fldCharType="end"/>
+        </w:r>
+      </w:hyperlink>
+    </w:p>
+    <w:p>
+      <w:pPr>
+        <w:pStyle w:val="TOC2"/>
+        <w:tabs>
+          <w:tab w:val="right" w:leader="dot" w:pos="9016"/>
+        </w:tabs>
+        <w:rPr>
+          <w:noProof/>
+        </w:rPr>
+      </w:pPr>
+      <w:hyperlink w:anchor="_Toc429735340" w:history="1">
+        <w:r>
+          <w:rPr>
+            <w:rStyle w:val="Hyperlink"/>
+            <w:noProof/>
+          </w:rPr>
+          <w:t>3.2 Adding/Editing Project Tasks</w:t>
+        </w:r>
+        <w:r>
+          <w:rPr>
+            <w:noProof/>
+            <w:webHidden/>
+          </w:rPr>
+          <w:tab/>
+        </w:r>
+        <w:r>
+          <w:rPr>
+            <w:noProof/>
+            <w:webHidden/>
+          </w:rPr>
+          <w:fldChar w:fldCharType="begin"/>
+        </w:r>
+        <w:r>
+          <w:rPr>
+            <w:noProof/>
+            <w:webHidden/>
+          </w:rPr>
+          <w:instrText xml:space="preserve"> PAGEREF _Toc429735340 \h </w:instrText>
+        </w:r>
+        <w:r>
+          <w:rPr>
+            <w:noProof/>
+            <w:webHidden/>
+          </w:rPr>
+        </w:r>
+        <w:r>
+          <w:rPr>
+            <w:noProof/>
+            <w:webHidden/>
+          </w:rPr>
+          <w:fldChar w:fldCharType="separate"/>
+        </w:r>
+        <w:r>
+          <w:rPr>
+            <w:noProof/>
+            <w:webHidden/>
+          </w:rPr>
+          <w:t>7</w:t>
+        </w:r>
+        <w:r>
+          <w:rPr>
+            <w:noProof/>
+            <w:webHidden/>
+          </w:rPr>
+          <w:fldChar w:fldCharType="end"/>
+        </w:r>
+      </w:hyperlink>
+    </w:p>
+    <w:p>
+      <w:pPr>
+        <w:pStyle w:val="TOC3"/>
+        <w:tabs>
+          <w:tab w:val="right" w:leader="dot" w:pos="9016"/>
+        </w:tabs>
+        <w:rPr>
+          <w:noProof/>
+        </w:rPr>
+      </w:pPr>
+      <w:hyperlink w:anchor="_Toc429735341" w:history="1">
+        <w:r>
+          <w:rPr>
+            <w:rStyle w:val="Hyperlink"/>
+            <w:noProof/>
+          </w:rPr>
+          <w:t>3.2.1 Adding Change Orders associated with extra costs</w:t>
+        </w:r>
+        <w:r>
+          <w:rPr>
+            <w:noProof/>
+            <w:webHidden/>
+          </w:rPr>
+          <w:tab/>
+        </w:r>
+        <w:r>
+          <w:rPr>
+            <w:noProof/>
+            <w:webHidden/>
+          </w:rPr>
+          <w:fldChar w:fldCharType="begin"/>
+        </w:r>
+        <w:r>
+          <w:rPr>
+            <w:noProof/>
+            <w:webHidden/>
+          </w:rPr>
+          <w:instrText xml:space="preserve"> PAGEREF _Toc429735341 \h </w:instrText>
+        </w:r>
+        <w:r>
+          <w:rPr>
+            <w:noProof/>
+            <w:webHidden/>
+          </w:rPr>
+        </w:r>
+        <w:r>
+          <w:rPr>
+            <w:noProof/>
+            <w:webHidden/>
+          </w:rPr>
+          <w:fldChar w:fldCharType="separate"/>
+        </w:r>
+        <w:r>
+          <w:rPr>
+            <w:noProof/>
+            <w:webHidden/>
+          </w:rPr>
+          <w:t>7</w:t>
+        </w:r>
+        <w:r>
+          <w:rPr>
+            <w:noProof/>
+            <w:webHidden/>
+          </w:rPr>
+          <w:fldChar w:fldCharType="end"/>
         </w:r>
       </w:hyperlink>
     </w:p>
@@ -516,210 +1175,6 @@
           <w:tab w:val="right" w:leader="dot" w:pos="9026"/>
         </w:tabs>
       </w:pPr>
-      <w:hyperlink w:anchor="__RefHeading__249_1583196773">
-        <w:r>
-          <w:rPr>
-            <w:rStyle w:val="IndexLink"/>
-            <w:webHidden/>
-          </w:rPr>
-          <w:t xml:space="preserve">1.1 System </w:t>
-        </w:r>
-        <w:r>
-          <w:rPr>
-            <w:rStyle w:val="IndexLink"/>
-            <w:webHidden/>
-          </w:rPr>
-          <w:t>Overview</w:t>
-        </w:r>
-        <w:r>
-          <w:rPr>
-            <w:rStyle w:val="IndexLink"/>
-            <w:webHidden/>
-          </w:rPr>
-          <w:tab/>
-          <w:t>1</w:t>
-        </w:r>
-      </w:hyperlink>
-    </w:p>
-    <w:p>
-      <w:pPr>
-        <w:pStyle w:val="Contents2"/>
-        <w:tabs>
-          <w:tab w:val="clear" w:pos="9016"/>
-          <w:tab w:val="right" w:leader="dot" w:pos="9026"/>
-        </w:tabs>
-      </w:pPr>
-      <w:hyperlink w:anchor="__RefHeading__251_1583196773">
-        <w:r>
-          <w:rPr>
-            <w:rStyle w:val="IndexLink"/>
-            <w:webHidden/>
-          </w:rPr>
-          <w:t>1.2 Basic Concepts and Workflow</w:t>
-        </w:r>
-        <w:r>
-          <w:rPr>
-            <w:rStyle w:val="IndexLink"/>
-            <w:webHidden/>
-          </w:rPr>
-          <w:tab/>
-          <w:t>1</w:t>
-        </w:r>
-      </w:hyperlink>
-    </w:p>
-    <w:p>
-      <w:pPr>
-        <w:pStyle w:val="Contents1"/>
-        <w:tabs>
-          <w:tab w:val="right" w:leader="dot" w:pos="9026"/>
-        </w:tabs>
-      </w:pPr>
-      <w:hyperlink w:anchor="__RefHeading__253_1583196773">
-        <w:r>
-          <w:rPr>
-            <w:rStyle w:val="IndexLink"/>
-            <w:webHidden/>
-          </w:rPr>
-          <w:t>2.0 Initial Setup</w:t>
-        </w:r>
-        <w:r>
-          <w:rPr>
-            <w:rStyle w:val="IndexLink"/>
-            <w:webHidden/>
-          </w:rPr>
-          <w:tab/>
-          <w:t>2</w:t>
-        </w:r>
-      </w:hyperlink>
-    </w:p>
-    <w:p>
-      <w:pPr>
-        <w:pStyle w:val="Contents2"/>
-        <w:tabs>
-          <w:tab w:val="clear" w:pos="9016"/>
-          <w:tab w:val="right" w:leader="dot" w:pos="9026"/>
-        </w:tabs>
-      </w:pPr>
-      <w:hyperlink w:anchor="__RefHeading__255_1583196773">
-        <w:r>
-          <w:rPr>
-            <w:rStyle w:val="IndexLink"/>
-            <w:webHidden/>
-          </w:rPr>
-          <w:t>2.1 Creating an Account / Logging in</w:t>
-        </w:r>
-        <w:r>
-          <w:rPr>
-            <w:rStyle w:val="IndexLink"/>
-            <w:webHidden/>
-          </w:rPr>
-          <w:tab/>
-          <w:t>2</w:t>
-        </w:r>
-      </w:hyperlink>
-    </w:p>
-    <w:p>
-      <w:pPr>
-        <w:pStyle w:val="Contents2"/>
-        <w:tabs>
-          <w:tab w:val="clear" w:pos="9016"/>
-          <w:tab w:val="right" w:leader="dot" w:pos="9026"/>
-        </w:tabs>
-      </w:pPr>
-      <w:hyperlink w:anchor="__RefHeading__257_1583196773">
-        <w:r>
-          <w:rPr>
-            <w:rStyle w:val="IndexLink"/>
-            <w:webHidden/>
-          </w:rPr>
-          <w:t>2.2 User Profile and General Settings</w:t>
-        </w:r>
-        <w:r>
-          <w:rPr>
-            <w:rStyle w:val="IndexLink"/>
-            <w:webHidden/>
-          </w:rPr>
-          <w:tab/>
-          <w:t>2</w:t>
-        </w:r>
-      </w:hyperlink>
-    </w:p>
-    <w:p>
-      <w:pPr>
-        <w:pStyle w:val="Contents1"/>
-        <w:tabs>
-          <w:tab w:val="right" w:leader="dot" w:pos="9026"/>
-        </w:tabs>
-      </w:pPr>
-      <w:hyperlink w:anchor="__RefHeading__259_1583196773">
-        <w:r>
-          <w:rPr>
-            <w:rStyle w:val="IndexLink"/>
-            <w:webHidden/>
-          </w:rPr>
-          <w:t>3.0 Costing a Project</w:t>
-        </w:r>
-        <w:r>
-          <w:rPr>
-            <w:rStyle w:val="IndexLink"/>
-            <w:webHidden/>
-          </w:rPr>
-          <w:tab/>
-          <w:t>4</w:t>
-        </w:r>
-      </w:hyperlink>
-    </w:p>
-    <w:p>
-      <w:pPr>
-        <w:pStyle w:val="Contents2"/>
-        <w:tabs>
-          <w:tab w:val="clear" w:pos="9016"/>
-          <w:tab w:val="right" w:leader="dot" w:pos="9026"/>
-        </w:tabs>
-      </w:pPr>
-      <w:hyperlink w:anchor="__RefHeading__261_1583196773">
-        <w:r>
-          <w:rPr>
-            <w:rStyle w:val="IndexLink"/>
-            <w:webHidden/>
-          </w:rPr>
-          <w:t>3.1 Create a new project</w:t>
-        </w:r>
-        <w:r>
-          <w:rPr>
-            <w:rStyle w:val="IndexLink"/>
-            <w:webHidden/>
-          </w:rPr>
-          <w:tab/>
-          <w:t>4</w:t>
-        </w:r>
-      </w:hyperlink>
-    </w:p>
-    <w:p>
-      <w:pPr>
-        <w:pStyle w:val="Contents2"/>
-        <w:tabs>
-          <w:tab w:val="clear" w:pos="9016"/>
-          <w:tab w:val="right" w:leader="dot" w:pos="9026"/>
-        </w:tabs>
-      </w:pPr>
-      <w:hyperlink w:anchor="__RefHeading__263_1583196773">
-        <w:r>
-          <w:rPr>
-            <w:rStyle w:val="IndexLink"/>
-            <w:webHidden/>
-          </w:rPr>
-          <w:t>3.2 Adding/Editing Project Tasks</w:t>
-        </w:r>
-        <w:r>
-          <w:rPr>
-            <w:rStyle w:val="IndexLink"/>
-            <w:webHidden/>
-          </w:rPr>
-          <w:tab/>
-          <w:t>5</w:t>
-        </w:r>
-      </w:hyperlink>
       <w:r>
         <w:fldChar w:fldCharType="end"/>
       </w:r>
@@ -752,10 +1207,8 @@
           <w:szCs w:val="28"/>
         </w:rPr>
       </w:pPr>
-      <w:bookmarkStart w:id="1" w:name="__RefHeading__247_1583196773"/>
-      <w:bookmarkStart w:id="2" w:name="_Toc428472379"/>
-      <w:bookmarkEnd w:id="1"/>
-      <w:bookmarkEnd w:id="2"/>
+      <w:bookmarkStart w:id="0" w:name="_Toc428472379"/>
+      <w:bookmarkEnd w:id="0"/>
       <w:r>
         <w:br w:type="page"/>
       </w:r>
@@ -764,25 +1217,24 @@
       <w:pPr>
         <w:pStyle w:val="Heading1"/>
       </w:pPr>
+      <w:bookmarkStart w:id="1" w:name="_Toc429735332"/>
       <w:r>
         <w:lastRenderedPageBreak/>
         <w:t>1.0 Introduction</w:t>
       </w:r>
+      <w:bookmarkEnd w:id="1"/>
     </w:p>
     <w:p>
       <w:pPr>
         <w:pStyle w:val="Heading2"/>
       </w:pPr>
-      <w:bookmarkStart w:id="3" w:name="__RefHeading__249_1583196773"/>
-      <w:bookmarkStart w:id="4" w:name="_Toc428472380"/>
+      <w:bookmarkStart w:id="2" w:name="_Toc428472380"/>
+      <w:bookmarkStart w:id="3" w:name="_Toc429735333"/>
+      <w:bookmarkEnd w:id="2"/>
+      <w:r>
+        <w:t>1.1 System Overview</w:t>
+      </w:r>
       <w:bookmarkEnd w:id="3"/>
-      <w:bookmarkEnd w:id="4"/>
-      <w:r>
-        <w:t xml:space="preserve">1.1 System </w:t>
-      </w:r>
-      <w:r>
-        <w:t>Overview</w:t>
-      </w:r>
     </w:p>
     <w:p>
       <w:pPr>
@@ -797,10 +1249,7 @@
       </w:r>
       <w:proofErr w:type="spellEnd"/>
       <w:r>
-        <w:t xml:space="preserve"> is designed to enable you to keep track of and manage forecasted and actual time and costs for all your technical writing projects, so as to be able to confidently charge your customers for work you</w:t>
-      </w:r>
-      <w:r>
-        <w:t xml:space="preserve"> have done and report on and justify those charges in the process.</w:t>
+        <w:t xml:space="preserve"> is designed to enable you to keep track of and manage forecasted and actual time and costs for all your technical writing projects, so as to be able to confidently charge your customers for work you have done and report on and justify those charges in the process.</w:t>
       </w:r>
     </w:p>
     <w:p>
@@ -870,10 +1319,7 @@
         <w:t>self-hosted</w:t>
       </w:r>
       <w:r>
-        <w:t xml:space="preserve"> w</w:t>
-      </w:r>
-      <w:r>
-        <w:t xml:space="preserve">eb app for company intranet/private server installation (please contact your administrator for </w:t>
+        <w:t xml:space="preserve"> web app for company intranet/private server installation (please contact your administrator for </w:t>
       </w:r>
       <w:proofErr w:type="spellStart"/>
       <w:r>
@@ -909,13 +1355,13 @@
       <w:pPr>
         <w:pStyle w:val="Heading2"/>
       </w:pPr>
-      <w:bookmarkStart w:id="5" w:name="__RefHeading__251_1583196773"/>
-      <w:bookmarkStart w:id="6" w:name="_Toc428472381"/>
+      <w:bookmarkStart w:id="4" w:name="_Toc428472381"/>
+      <w:bookmarkStart w:id="5" w:name="_Toc429735334"/>
+      <w:bookmarkEnd w:id="4"/>
+      <w:r>
+        <w:t>1.2 Basic Concepts and Workflow</w:t>
+      </w:r>
       <w:bookmarkEnd w:id="5"/>
-      <w:bookmarkEnd w:id="6"/>
-      <w:r>
-        <w:t>1.2 Basic Concepts and Workflow</w:t>
-      </w:r>
     </w:p>
     <w:p>
       <w:pPr>
@@ -930,10 +1376,7 @@
       </w:r>
       <w:proofErr w:type="spellEnd"/>
       <w:r>
-        <w:t>, you first con</w:t>
-      </w:r>
-      <w:r>
-        <w:t>figure some common project variables such as project types, rates of cost, reasons for change etc.</w:t>
+        <w:t>, you first configure some common project variables such as project types, rates of cost, reasons for change etc.</w:t>
       </w:r>
     </w:p>
     <w:p>
@@ -957,13 +1400,7 @@
         <w:pStyle w:val="TextBody"/>
       </w:pPr>
       <w:r>
-        <w:t xml:space="preserve">Once a new project is </w:t>
-      </w:r>
-      <w:r>
-        <w:t xml:space="preserve">added to the list, within a single page you can add and edit the different tasks (manual introduction, individual chapters, index etc.) associated with each project. From here you can make use of the pre-defined variables to track forecast and actual time </w:t>
-      </w:r>
-      <w:r>
-        <w:t>and costs and note changes and the reasons for change.</w:t>
+        <w:t>Once a new project is added to the list, within a single page you can add and edit the different tasks (manual introduction, individual chapters, index etc.) associated with each project. From here you can make use of the pre-defined variables to track forecast and actual time and costs and note changes and the reasons for change.</w:t>
       </w:r>
     </w:p>
     <w:p>
@@ -996,29 +1433,26 @@
       <w:pPr>
         <w:pStyle w:val="Heading1"/>
       </w:pPr>
-      <w:bookmarkStart w:id="7" w:name="__RefHeading__253_1583196773"/>
-      <w:bookmarkStart w:id="8" w:name="_Toc428472382"/>
-      <w:bookmarkEnd w:id="7"/>
-      <w:bookmarkEnd w:id="8"/>
+      <w:bookmarkStart w:id="6" w:name="_Toc428472382"/>
+      <w:bookmarkStart w:id="7" w:name="_Toc429735335"/>
+      <w:bookmarkEnd w:id="6"/>
       <w:r>
         <w:lastRenderedPageBreak/>
         <w:t>2.0 Initial Setup</w:t>
       </w:r>
+      <w:bookmarkEnd w:id="7"/>
     </w:p>
     <w:p>
       <w:pPr>
         <w:pStyle w:val="Heading2"/>
       </w:pPr>
-      <w:bookmarkStart w:id="9" w:name="__RefHeading__255_1583196773"/>
-      <w:bookmarkStart w:id="10" w:name="_Toc428472383"/>
+      <w:bookmarkStart w:id="8" w:name="_Toc428472383"/>
+      <w:bookmarkStart w:id="9" w:name="_Toc429735336"/>
+      <w:bookmarkEnd w:id="8"/>
+      <w:r>
+        <w:t>2.1 Creating an Account / Logging in</w:t>
+      </w:r>
       <w:bookmarkEnd w:id="9"/>
-      <w:bookmarkEnd w:id="10"/>
-      <w:r>
-        <w:t xml:space="preserve">2.1 Creating an Account </w:t>
-      </w:r>
-      <w:r>
-        <w:t>/ Logging in</w:t>
-      </w:r>
     </w:p>
     <w:p>
       <w:pPr>
@@ -1079,10 +1513,7 @@
       </w:r>
       <w:proofErr w:type="spellEnd"/>
       <w:r>
-        <w:t xml:space="preserve"> given by your company administrator and either fill in </w:t>
-      </w:r>
-      <w:r>
-        <w:t>the login details as provided, or click ‘register’ to create your account, then fill in details as prompted</w:t>
+        <w:t xml:space="preserve"> given by your company administrator and either fill in the login details as provided, or click ‘register’ to create your account, then fill in details as prompted</w:t>
       </w:r>
     </w:p>
     <w:p>
@@ -1115,10 +1546,7 @@
         </w:r>
       </w:hyperlink>
       <w:r>
-        <w:t>, select the version appropriate to your</w:t>
-      </w:r>
-      <w:r>
-        <w:t xml:space="preserve"> OS (Linux/Mac/Windows) and download and run the installer</w:t>
+        <w:t>, select the version appropriate to your OS (Linux/Mac/Windows) and download and run the installer</w:t>
       </w:r>
     </w:p>
     <w:p>
@@ -1197,11 +1625,11 @@
       <w:pPr>
         <w:pStyle w:val="Heading2"/>
       </w:pPr>
-      <w:bookmarkStart w:id="11" w:name="__RefHeading__257_1583196773"/>
-      <w:bookmarkEnd w:id="11"/>
+      <w:bookmarkStart w:id="10" w:name="_Toc429735337"/>
       <w:r>
         <w:t>2.2 User Profile and General Settings</w:t>
       </w:r>
+      <w:bookmarkEnd w:id="10"/>
     </w:p>
     <w:p>
       <w:pPr>
@@ -1292,7 +1720,7 @@
         <mc:AlternateContent>
           <mc:Choice Requires="wps">
             <w:drawing>
-              <wp:anchor distT="0" distB="0" distL="114300" distR="114300" simplePos="0" relativeHeight="3" behindDoc="0" locked="0" layoutInCell="1" allowOverlap="1">
+              <wp:anchor distT="0" distB="0" distL="114300" distR="114300" simplePos="0" relativeHeight="251639808" behindDoc="0" locked="0" layoutInCell="1" allowOverlap="1">
                 <wp:simplePos x="0" y="0"/>
                 <wp:positionH relativeFrom="column">
                   <wp:posOffset>1190625</wp:posOffset>
@@ -1348,7 +1776,7 @@
           </mc:Choice>
           <mc:Fallback>
             <w:pict>
-              <v:oval w14:anchorId="19D5284A" id="Oval 6" o:spid="_x0000_s1026" style="position:absolute;margin-left:93.75pt;margin-top:2.8pt;width:48.8pt;height:19.5pt;z-index:3;visibility:visible;mso-wrap-style:square;mso-wrap-distance-left:9pt;mso-wrap-distance-top:0;mso-wrap-distance-right:9pt;mso-wrap-distance-bottom:0;mso-position-horizontal:absolute;mso-position-horizontal-relative:text;mso-position-vertical:absolute;mso-position-vertical-relative:text;v-text-anchor:top" o:gfxdata="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" filled="f" strokecolor="#c00000" strokeweight="2pt"/>
+              <v:oval w14:anchorId="321FAE7A" id="Oval 6" o:spid="_x0000_s1026" style="position:absolute;margin-left:93.75pt;margin-top:2.8pt;width:48.8pt;height:19.5pt;z-index:251639808;visibility:visible;mso-wrap-style:square;mso-wrap-distance-left:9pt;mso-wrap-distance-top:0;mso-wrap-distance-right:9pt;mso-wrap-distance-bottom:0;mso-position-horizontal:absolute;mso-position-horizontal-relative:text;mso-position-vertical:absolute;mso-position-vertical-relative:text;v-text-anchor:top" o:gfxdata="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" filled="f" strokecolor="#c00000" strokeweight="2pt"/>
             </w:pict>
           </mc:Fallback>
         </mc:AlternateContent>
@@ -1359,10 +1787,7 @@
         <w:pStyle w:val="TextBody"/>
       </w:pPr>
       <w:r>
-        <w:t>Next, click on the ‘Set Variables’ tab, to define the options that are available for all proj</w:t>
-      </w:r>
-      <w:r>
-        <w:t>ects:</w:t>
+        <w:t>Next, click on the ‘Set Variables’ tab, to define the options that are available for all projects:</w:t>
       </w:r>
     </w:p>
     <w:p>
@@ -1429,7 +1854,7 @@
         <mc:AlternateContent>
           <mc:Choice Requires="wps">
             <w:drawing>
-              <wp:anchor distT="0" distB="0" distL="114300" distR="114300" simplePos="0" relativeHeight="6" behindDoc="0" locked="0" layoutInCell="1" allowOverlap="1">
+              <wp:anchor distT="0" distB="0" distL="114300" distR="114300" simplePos="0" relativeHeight="251640832" behindDoc="0" locked="0" layoutInCell="1" allowOverlap="1">
                 <wp:simplePos x="0" y="0"/>
                 <wp:positionH relativeFrom="column">
                   <wp:posOffset>1295400</wp:posOffset>
@@ -1485,7 +1910,7 @@
           </mc:Choice>
           <mc:Fallback>
             <w:pict>
-              <v:oval w14:anchorId="34EDBFEB" id="Oval 9" o:spid="_x0000_s1026" style="position:absolute;margin-left:102pt;margin-top:19.45pt;width:48.8pt;height:19.5pt;z-index:6;visibility:visible;mso-wrap-style:square;mso-wrap-distance-left:9pt;mso-wrap-distance-top:0;mso-wrap-distance-right:9pt;mso-wrap-distance-bottom:0;mso-position-horizontal:absolute;mso-position-horizontal-relative:text;mso-position-vertical:absolute;mso-position-vertical-relative:text;v-text-anchor:top" o:gfxdata="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" filled="f" strokecolor="#c00000" strokeweight="2pt"/>
+              <v:oval w14:anchorId="347EEE47" id="Oval 9" o:spid="_x0000_s1026" style="position:absolute;margin-left:102pt;margin-top:19.45pt;width:48.8pt;height:19.5pt;z-index:251640832;visibility:visible;mso-wrap-style:square;mso-wrap-distance-left:9pt;mso-wrap-distance-top:0;mso-wrap-distance-right:9pt;mso-wrap-distance-bottom:0;mso-position-horizontal:absolute;mso-position-horizontal-relative:text;mso-position-vertical:absolute;mso-position-vertical-relative:text;v-text-anchor:top" o:gfxdata="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" filled="f" strokecolor="#c00000" strokeweight="2pt"/>
             </w:pict>
           </mc:Fallback>
         </mc:AlternateContent>
@@ -1506,10 +1931,7 @@
         <w:jc w:val="left"/>
       </w:pPr>
       <w:r>
-        <w:t>Project Type: e.g. Software Ma</w:t>
-      </w:r>
-      <w:r>
-        <w:t>nual, Appliance Handbook, etc.</w:t>
+        <w:t>Project Type: e.g. Software Manual, Appliance Handbook, etc.</w:t>
       </w:r>
     </w:p>
     <w:p>
@@ -1527,10 +1949,7 @@
         <w:jc w:val="left"/>
       </w:pPr>
       <w:r>
-        <w:t xml:space="preserve">Payment Rates: you can set a specific payment rate for each section/task </w:t>
-      </w:r>
-      <w:r>
-        <w:t>in a project. These can be per day or per hour and you can include both hourly and daily rates in the list (e.g. £100, £200, £250, £23, £26, £35)</w:t>
+        <w:t>Payment Rates: you can set a specific payment rate for each section/task in a project. These can be per day or per hour and you can include both hourly and daily rates in the list (e.g. £100, £200, £250, £23, £26, £35)</w:t>
       </w:r>
     </w:p>
     <w:p>
@@ -1539,10 +1958,7 @@
         <w:jc w:val="left"/>
       </w:pPr>
       <w:r>
-        <w:t>Change Reason: enables you to specify the reasons that have led to extra charges on a particular task in a pro</w:t>
-      </w:r>
-      <w:r>
-        <w:t>ject. Default values are set as above.</w:t>
+        <w:t>Change Reason: enables you to specify the reasons that have led to extra charges on a particular task in a project. Default values are set as above.</w:t>
       </w:r>
     </w:p>
     <w:p>
@@ -1567,39 +1983,36 @@
       <w:pPr>
         <w:pStyle w:val="Heading1"/>
       </w:pPr>
-      <w:bookmarkStart w:id="12" w:name="__RefHeading__259_1583196773"/>
-      <w:bookmarkStart w:id="13" w:name="_Toc428472385"/>
-      <w:bookmarkEnd w:id="12"/>
-      <w:bookmarkEnd w:id="13"/>
+      <w:bookmarkStart w:id="11" w:name="_Toc428472385"/>
+      <w:bookmarkStart w:id="12" w:name="_Toc429735338"/>
+      <w:bookmarkEnd w:id="11"/>
       <w:r>
         <w:lastRenderedPageBreak/>
         <w:t>3.0 Costing a Project</w:t>
       </w:r>
+      <w:bookmarkEnd w:id="12"/>
     </w:p>
     <w:p>
       <w:pPr>
         <w:pStyle w:val="Heading2"/>
       </w:pPr>
-      <w:bookmarkStart w:id="14" w:name="__RefHeading__261_1583196773"/>
-      <w:bookmarkStart w:id="15" w:name="_Toc428472386"/>
+      <w:bookmarkStart w:id="13" w:name="_Toc428472386"/>
+      <w:bookmarkStart w:id="14" w:name="_Toc429735339"/>
+      <w:r>
+        <w:t xml:space="preserve">3.1 </w:t>
+      </w:r>
+      <w:bookmarkEnd w:id="13"/>
+      <w:r>
+        <w:t>Create a new project</w:t>
+      </w:r>
       <w:bookmarkEnd w:id="14"/>
-      <w:r>
-        <w:t xml:space="preserve">3.1 </w:t>
-      </w:r>
-      <w:bookmarkEnd w:id="15"/>
-      <w:r>
-        <w:t>Create a new project</w:t>
-      </w:r>
     </w:p>
     <w:p>
       <w:pPr>
         <w:pStyle w:val="TextBody"/>
       </w:pPr>
       <w:r>
-        <w:t>In the main screen you will be looking at an empty project list. To create your first project, click on 'Create New Project'. You will then be presented with the Projec</w:t>
-      </w:r>
-      <w:r>
-        <w:t>t Overview of your new project, where you can fill in the basic details:</w:t>
+        <w:t>In the main screen you will be looking at an empty project list. To create your first project, click on 'Create New Project'. You will then be presented with the Project Overview of your new project, where you can fill in the basic details:</w:t>
       </w:r>
     </w:p>
     <w:p>
@@ -1670,10 +2083,7 @@
         <w:pStyle w:val="TextBody"/>
       </w:pPr>
       <w:r>
-        <w:t>Note that the 'Job Type' drop down corresponds to the lis</w:t>
-      </w:r>
-      <w:r>
-        <w:t>t you configured in the system variables.</w:t>
+        <w:t>Note that the 'Job Type' drop down corresponds to the list you configured in the system variables.</w:t>
       </w:r>
     </w:p>
     <w:p>
@@ -1684,10 +2094,7 @@
         <w:t>T</w:t>
       </w:r>
       <w:r>
-        <w:t>he 'Actual Cost' figure is automatically updated as a running total</w:t>
-      </w:r>
-      <w:r>
-        <w:t xml:space="preserve"> of the 'Actual Cost' figures from each project task.</w:t>
+        <w:t>he 'Actual Cost' figure is automatically updated as a running total of the 'Actual Cost' figures from each project task.</w:t>
       </w:r>
     </w:p>
     <w:p>
@@ -1713,20 +2120,17 @@
       <w:pPr>
         <w:pStyle w:val="Heading2"/>
       </w:pPr>
-      <w:bookmarkStart w:id="16" w:name="__RefHeading__263_1583196773"/>
-      <w:bookmarkStart w:id="17" w:name="_Toc428472387"/>
+      <w:bookmarkStart w:id="15" w:name="_Toc428472387"/>
+      <w:bookmarkStart w:id="16" w:name="_Toc429735340"/>
+      <w:r>
+        <w:lastRenderedPageBreak/>
+        <w:t xml:space="preserve">3.2 Adding/Editing Project </w:t>
+      </w:r>
+      <w:bookmarkEnd w:id="15"/>
+      <w:r>
+        <w:t>Tasks</w:t>
+      </w:r>
       <w:bookmarkEnd w:id="16"/>
-      <w:r>
-        <w:lastRenderedPageBreak/>
-        <w:t>3.</w:t>
-      </w:r>
-      <w:r>
-        <w:t xml:space="preserve">2 Adding/Editing Project </w:t>
-      </w:r>
-      <w:bookmarkEnd w:id="17"/>
-      <w:r>
-        <w:t>Tasks</w:t>
-      </w:r>
     </w:p>
     <w:p>
       <w:pPr>
@@ -1740,16 +2144,16 @@
         <mc:AlternateContent>
           <mc:Choice Requires="wps">
             <w:drawing>
-              <wp:anchor distT="0" distB="0" distL="114300" distR="114300" simplePos="0" relativeHeight="251659264" behindDoc="0" locked="0" layoutInCell="1" allowOverlap="1">
+              <wp:anchor distT="0" distB="0" distL="114300" distR="114300" simplePos="0" relativeHeight="251643904" behindDoc="0" locked="0" layoutInCell="1" allowOverlap="1">
                 <wp:simplePos x="0" y="0"/>
                 <wp:positionH relativeFrom="column">
-                  <wp:posOffset>1409699</wp:posOffset>
+                  <wp:posOffset>1152525</wp:posOffset>
                 </wp:positionH>
                 <wp:positionV relativeFrom="paragraph">
                   <wp:posOffset>379095</wp:posOffset>
                 </wp:positionV>
-                <wp:extent cx="723900" cy="676275"/>
-                <wp:effectExtent l="38100" t="0" r="19050" b="47625"/>
+                <wp:extent cx="981075" cy="733425"/>
+                <wp:effectExtent l="38100" t="0" r="28575" b="47625"/>
                 <wp:wrapNone/>
                 <wp:docPr id="10" name="Straight Arrow Connector 10"/>
                 <wp:cNvGraphicFramePr/>
@@ -1760,7 +2164,7 @@
                       <wps:spPr>
                         <a:xfrm flipH="1">
                           <a:off x="0" y="0"/>
-                          <a:ext cx="723900" cy="676275"/>
+                          <a:ext cx="981075" cy="733425"/>
                         </a:xfrm>
                         <a:prstGeom prst="straightConnector1">
                           <a:avLst/>
@@ -1798,11 +2202,11 @@
           </mc:Choice>
           <mc:Fallback>
             <w:pict>
-              <v:shapetype w14:anchorId="67BA1B41" id="_x0000_t32" coordsize="21600,21600" o:spt="32" o:oned="t" path="m,l21600,21600e" filled="f">
+              <v:shapetype w14:anchorId="28D784B6" id="_x0000_t32" coordsize="21600,21600" o:spt="32" o:oned="t" path="m,l21600,21600e" filled="f">
                 <v:path arrowok="t" fillok="f" o:connecttype="none"/>
                 <o:lock v:ext="edit" shapetype="t"/>
               </v:shapetype>
-              <v:shape id="Straight Arrow Connector 10" o:spid="_x0000_s1026" type="#_x0000_t32" style="position:absolute;margin-left:111pt;margin-top:29.85pt;width:57pt;height:53.25pt;flip:x;z-index:251659264;visibility:visible;mso-wrap-style:square;mso-width-percent:0;mso-height-percent:0;mso-wrap-distance-left:9pt;mso-wrap-distance-top:0;mso-wrap-distance-right:9pt;mso-wrap-distance-bottom:0;mso-position-horizontal:absolute;mso-position-horizontal-relative:text;mso-position-vertical:absolute;mso-position-vertical-relative:text;mso-width-percent:0;mso-height-percent:0;mso-width-relative:margin;mso-height-relative:margin" o:gfxdata="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" strokecolor="#4579b8 [3044]">
+              <v:shape id="Straight Arrow Connector 10" o:spid="_x0000_s1026" type="#_x0000_t32" style="position:absolute;margin-left:90.75pt;margin-top:29.85pt;width:77.25pt;height:57.75pt;flip:x;z-index:251643904;visibility:visible;mso-wrap-style:square;mso-width-percent:0;mso-height-percent:0;mso-wrap-distance-left:9pt;mso-wrap-distance-top:0;mso-wrap-distance-right:9pt;mso-wrap-distance-bottom:0;mso-position-horizontal:absolute;mso-position-horizontal-relative:text;mso-position-vertical:absolute;mso-position-vertical-relative:text;mso-width-percent:0;mso-height-percent:0;mso-width-relative:margin;mso-height-relative:margin" o:gfxdata="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" strokecolor="#4579b8 [3044]">
                 <v:stroke endarrow="block"/>
               </v:shape>
             </w:pict>
@@ -1818,10 +2222,19 @@
       <w:r>
         <w:t xml:space="preserve"> shows two tasks already added)</w:t>
       </w:r>
+      <w:r>
+        <w:t>:</w:t>
+      </w:r>
+      <w:bookmarkStart w:id="17" w:name="_GoBack"/>
+      <w:bookmarkEnd w:id="17"/>
     </w:p>
     <w:p>
       <w:pPr>
         <w:pStyle w:val="TextBody"/>
+        <w:rPr>
+          <w:noProof/>
+          <w:lang w:eastAsia="en-GB"/>
+        </w:rPr>
       </w:pPr>
       <w:r>
         <w:rPr>
@@ -1829,18 +2242,10 @@
           <w:lang w:eastAsia="en-GB"/>
         </w:rPr>
         <w:drawing>
-          <wp:anchor distT="0" distB="0" distL="0" distR="0" simplePos="0" relativeHeight="9" behindDoc="0" locked="0" layoutInCell="1" allowOverlap="1">
-            <wp:simplePos x="0" y="0"/>
-            <wp:positionH relativeFrom="column">
-              <wp:align>center</wp:align>
-            </wp:positionH>
-            <wp:positionV relativeFrom="paragraph">
-              <wp:align>top</wp:align>
-            </wp:positionV>
-            <wp:extent cx="4960620" cy="4432935"/>
-            <wp:effectExtent l="0" t="0" r="0" b="0"/>
-            <wp:wrapTopAndBottom/>
-            <wp:docPr id="13" name="Picture"/>
+          <wp:inline distT="0" distB="0" distL="0" distR="0">
+            <wp:extent cx="5344145" cy="5502014"/>
+            <wp:effectExtent l="19050" t="19050" r="28575" b="22860"/>
+            <wp:docPr id="14" name="Picture 14"/>
             <wp:cNvGraphicFramePr>
               <a:graphicFrameLocks xmlns:a="http://schemas.openxmlformats.org/drawingml/2006/main" noChangeAspect="1"/>
             </wp:cNvGraphicFramePr>
@@ -1848,13 +2253,19 @@
               <a:graphicData uri="http://schemas.openxmlformats.org/drawingml/2006/picture">
                 <pic:pic xmlns:pic="http://schemas.openxmlformats.org/drawingml/2006/picture">
                   <pic:nvPicPr>
-                    <pic:cNvPr id="8" name="Picture"/>
+                    <pic:cNvPr id="0" name="Picture 1" descr="https://raw.githubusercontent.com/KoreMike/twcoster_prototype/495782fbb5e3538ccc386afe6abdb88cb5693ac8/images/manual_intro_task.jpg"/>
                     <pic:cNvPicPr>
                       <a:picLocks noChangeAspect="1" noChangeArrowheads="1"/>
                     </pic:cNvPicPr>
                   </pic:nvPicPr>
                   <pic:blipFill>
-                    <a:blip r:embed="rId15"/>
+                    <a:blip r:embed="rId15">
+                      <a:extLst>
+                        <a:ext uri="{28A0092B-C50C-407E-A947-70E740481C1C}">
+                          <a14:useLocalDpi xmlns:a14="http://schemas.microsoft.com/office/drawing/2010/main" val="0"/>
+                        </a:ext>
+                      </a:extLst>
+                    </a:blip>
                     <a:stretch>
                       <a:fillRect/>
                     </a:stretch>
@@ -1862,30 +2273,33 @@
                   <pic:spPr bwMode="auto">
                     <a:xfrm>
                       <a:off x="0" y="0"/>
-                      <a:ext cx="4960620" cy="4432935"/>
+                      <a:ext cx="5344145" cy="5502014"/>
                     </a:xfrm>
                     <a:prstGeom prst="rect">
                       <a:avLst/>
                     </a:prstGeom>
                     <a:noFill/>
-                    <a:ln w="9525">
-                      <a:noFill/>
-                      <a:miter lim="800000"/>
-                      <a:headEnd/>
-                      <a:tailEnd/>
+                    <a:ln>
+                      <a:solidFill>
+                        <a:schemeClr val="accent1">
+                          <a:alpha val="62000"/>
+                        </a:schemeClr>
+                      </a:solidFill>
                     </a:ln>
                   </pic:spPr>
                 </pic:pic>
               </a:graphicData>
             </a:graphic>
-          </wp:anchor>
+          </wp:inline>
         </w:drawing>
       </w:r>
-      <w:r>
-        <w:t>In the above 'Manual Introduction' task, note that the 'Cost Type' and 'Ra</w:t>
-      </w:r>
-      <w:r>
-        <w:t>te per day/</w:t>
+    </w:p>
+    <w:p>
+      <w:pPr>
+        <w:pStyle w:val="TextBody"/>
+      </w:pPr>
+      <w:r>
+        <w:t>In the above 'Manual Introduction' task, the 'Cost Type' and 'Rate per day/</w:t>
       </w:r>
       <w:proofErr w:type="spellStart"/>
       <w:r>
@@ -1901,7 +2315,7 @@
         <w:pStyle w:val="TextBody"/>
       </w:pPr>
       <w:r>
-        <w:t>Also note that the 'Estimated Cost' is calculated automatically by multiplying 'Rate per day/</w:t>
+        <w:t>'Estimated Cost' is calculated automatically by multiplying 'Rate per day/</w:t>
       </w:r>
       <w:proofErr w:type="spellStart"/>
       <w:r>
@@ -1917,10 +2331,19 @@
       </w:r>
       <w:proofErr w:type="spellEnd"/>
       <w:r>
-        <w:t xml:space="preserve"> worked'. Likewise for 'Actual Cost' and 'Actual da</w:t>
-      </w:r>
-      <w:r>
-        <w:t>ys/</w:t>
+        <w:t xml:space="preserve"> worked'. Likewise</w:t>
+      </w:r>
+      <w:r>
+        <w:t>,</w:t>
+      </w:r>
+      <w:r>
+        <w:t xml:space="preserve"> 'Actual Cost' </w:t>
+      </w:r>
+      <w:r>
+        <w:t xml:space="preserve">by rate </w:t>
+      </w:r>
+      <w:r>
+        <w:t>and 'Actual days/</w:t>
       </w:r>
       <w:proofErr w:type="spellStart"/>
       <w:r>
@@ -1933,11 +2356,33 @@
     </w:p>
     <w:p>
       <w:pPr>
+        <w:suppressAutoHyphens w:val="0"/>
+        <w:spacing w:before="0" w:after="0" w:line="240" w:lineRule="auto"/>
+        <w:ind w:left="0" w:firstLine="0"/>
+        <w:jc w:val="left"/>
+        <w:rPr>
+          <w:rFonts w:cs="Arial"/>
+          <w:b/>
+          <w:bCs/>
+          <w:color w:val="1F497D" w:themeColor="text2"/>
+          <w:sz w:val="24"/>
+          <w:szCs w:val="26"/>
+        </w:rPr>
+      </w:pPr>
+      <w:bookmarkStart w:id="18" w:name="_Toc429735341"/>
+      <w:r>
+        <w:br w:type="page"/>
+      </w:r>
+    </w:p>
+    <w:p>
+      <w:pPr>
         <w:pStyle w:val="Heading3"/>
       </w:pPr>
       <w:r>
+        <w:lastRenderedPageBreak/>
         <w:t>3.2.1 Adding Change Orders associated with extra costs</w:t>
       </w:r>
+      <w:bookmarkEnd w:id="18"/>
     </w:p>
     <w:p>
       <w:pPr>
@@ -1949,9 +2394,526 @@
       <w:r>
         <w:t xml:space="preserve"> keep track of your Change Orders associated with extra costs in each task. </w:t>
       </w:r>
+      <w:r>
+        <w:t xml:space="preserve"> </w:t>
+      </w:r>
+    </w:p>
+    <w:p>
+      <w:pPr>
+        <w:pStyle w:val="TextBody"/>
+      </w:pPr>
+      <w:r>
+        <w:t xml:space="preserve">The Change Orders table allows you, for each change, to </w:t>
+      </w:r>
+      <w:r>
+        <w:rPr>
+          <w:b/>
+        </w:rPr>
+        <w:t>①</w:t>
+      </w:r>
+      <w:r>
+        <w:t xml:space="preserve"> </w:t>
+      </w:r>
+      <w:r>
+        <w:t xml:space="preserve">enter the reference, </w:t>
+      </w:r>
+      <w:r>
+        <w:rPr>
+          <w:b/>
+        </w:rPr>
+        <w:t>②</w:t>
+      </w:r>
+      <w:r>
+        <w:t xml:space="preserve"> </w:t>
+      </w:r>
+      <w:r>
+        <w:t xml:space="preserve">specify the reason and </w:t>
+      </w:r>
+      <w:r>
+        <w:rPr>
+          <w:b/>
+        </w:rPr>
+        <w:t>③</w:t>
+      </w:r>
+      <w:r>
+        <w:t xml:space="preserve"> </w:t>
+      </w:r>
+      <w:r>
+        <w:t xml:space="preserve">attach the </w:t>
+      </w:r>
+      <w:r>
+        <w:t xml:space="preserve">original </w:t>
+      </w:r>
+      <w:r>
+        <w:t xml:space="preserve">file associated with </w:t>
+      </w:r>
+      <w:r>
+        <w:t>the change:</w:t>
+      </w:r>
+    </w:p>
+    <w:p>
+      <w:pPr>
+        <w:pStyle w:val="TextBody"/>
+      </w:pPr>
+      <w:r>
+        <w:rPr>
+          <w:noProof/>
+          <w:lang w:eastAsia="en-GB"/>
+        </w:rPr>
+        <mc:AlternateContent>
+          <mc:Choice Requires="wps">
+            <w:drawing>
+              <wp:anchor distT="45720" distB="45720" distL="114300" distR="114300" simplePos="0" relativeHeight="251667456" behindDoc="0" locked="0" layoutInCell="1" allowOverlap="1" wp14:anchorId="02F3FE86" wp14:editId="65780F94">
+                <wp:simplePos x="0" y="0"/>
+                <wp:positionH relativeFrom="column">
+                  <wp:posOffset>2247900</wp:posOffset>
+                </wp:positionH>
+                <wp:positionV relativeFrom="paragraph">
+                  <wp:posOffset>839470</wp:posOffset>
+                </wp:positionV>
+                <wp:extent cx="352425" cy="342900"/>
+                <wp:effectExtent l="0" t="0" r="0" b="0"/>
+                <wp:wrapNone/>
+                <wp:docPr id="21" name="Text Box 2"/>
+                <wp:cNvGraphicFramePr>
+                  <a:graphicFrameLocks xmlns:a="http://schemas.openxmlformats.org/drawingml/2006/main"/>
+                </wp:cNvGraphicFramePr>
+                <a:graphic xmlns:a="http://schemas.openxmlformats.org/drawingml/2006/main">
+                  <a:graphicData uri="http://schemas.microsoft.com/office/word/2010/wordprocessingShape">
+                    <wps:wsp>
+                      <wps:cNvSpPr txBox="1">
+                        <a:spLocks noChangeArrowheads="1"/>
+                      </wps:cNvSpPr>
+                      <wps:spPr bwMode="auto">
+                        <a:xfrm>
+                          <a:off x="0" y="0"/>
+                          <a:ext cx="352425" cy="342900"/>
+                        </a:xfrm>
+                        <a:prstGeom prst="rect">
+                          <a:avLst/>
+                        </a:prstGeom>
+                        <a:noFill/>
+                        <a:ln w="9525">
+                          <a:noFill/>
+                          <a:miter lim="800000"/>
+                          <a:headEnd/>
+                          <a:tailEnd/>
+                        </a:ln>
+                      </wps:spPr>
+                      <wps:txbx>
+                        <w:txbxContent>
+                          <w:p>
+                            <w:pPr>
+                              <w:jc w:val="left"/>
+                              <w:rPr>
+                                <w:b/>
+                                <w:sz w:val="28"/>
+                              </w:rPr>
+                            </w:pPr>
+                            <w:r>
+                              <w:rPr>
+                                <w:b/>
+                                <w:sz w:val="28"/>
+                              </w:rPr>
+                              <w:t>②</w:t>
+                            </w:r>
+                          </w:p>
+                        </w:txbxContent>
+                      </wps:txbx>
+                      <wps:bodyPr rot="0" vert="horz" wrap="square" lIns="91440" tIns="45720" rIns="91440" bIns="45720" anchor="t" anchorCtr="0">
+                        <a:noAutofit/>
+                      </wps:bodyPr>
+                    </wps:wsp>
+                  </a:graphicData>
+                </a:graphic>
+                <wp14:sizeRelH relativeFrom="margin">
+                  <wp14:pctWidth>0</wp14:pctWidth>
+                </wp14:sizeRelH>
+                <wp14:sizeRelV relativeFrom="margin">
+                  <wp14:pctHeight>0</wp14:pctHeight>
+                </wp14:sizeRelV>
+              </wp:anchor>
+            </w:drawing>
+          </mc:Choice>
+          <mc:Fallback>
+            <w:pict>
+              <v:shapetype w14:anchorId="02F3FE86" id="_x0000_t202" coordsize="21600,21600" o:spt="202" path="m,l,21600r21600,l21600,xe">
+                <v:stroke joinstyle="miter"/>
+                <v:path gradientshapeok="t" o:connecttype="rect"/>
+              </v:shapetype>
+              <v:shape id="Text Box 2" o:spid="_x0000_s1031" type="#_x0000_t202" style="position:absolute;left:0;text-align:left;margin-left:177pt;margin-top:66.1pt;width:27.75pt;height:27pt;z-index:251667456;visibility:visible;mso-wrap-style:square;mso-width-percent:0;mso-height-percent:0;mso-wrap-distance-left:9pt;mso-wrap-distance-top:3.6pt;mso-wrap-distance-right:9pt;mso-wrap-distance-bottom:3.6pt;mso-position-horizontal:absolute;mso-position-horizontal-relative:text;mso-position-vertical:absolute;mso-position-vertical-relative:text;mso-width-percent:0;mso-height-percent:0;mso-width-relative:margin;mso-height-relative:margin;v-text-anchor:top" o:gfxdata="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" filled="f" stroked="f">
+                <v:textbox>
+                  <w:txbxContent>
+                    <w:p>
+                      <w:pPr>
+                        <w:jc w:val="left"/>
+                        <w:rPr>
+                          <w:b/>
+                          <w:sz w:val="28"/>
+                        </w:rPr>
+                      </w:pPr>
+                      <w:r>
+                        <w:rPr>
+                          <w:b/>
+                          <w:sz w:val="28"/>
+                        </w:rPr>
+                        <w:t>②</w:t>
+                      </w:r>
+                    </w:p>
+                  </w:txbxContent>
+                </v:textbox>
+              </v:shape>
+            </w:pict>
+          </mc:Fallback>
+        </mc:AlternateContent>
+      </w:r>
+      <w:r>
+        <w:rPr>
+          <w:noProof/>
+          <w:lang w:eastAsia="en-GB"/>
+        </w:rPr>
+        <mc:AlternateContent>
+          <mc:Choice Requires="wps">
+            <w:drawing>
+              <wp:anchor distT="45720" distB="45720" distL="114300" distR="114300" simplePos="0" relativeHeight="251674624" behindDoc="0" locked="0" layoutInCell="1" allowOverlap="1" wp14:anchorId="2AFF805C" wp14:editId="26EC1301">
+                <wp:simplePos x="0" y="0"/>
+                <wp:positionH relativeFrom="column">
+                  <wp:posOffset>3457575</wp:posOffset>
+                </wp:positionH>
+                <wp:positionV relativeFrom="paragraph">
+                  <wp:posOffset>839470</wp:posOffset>
+                </wp:positionV>
+                <wp:extent cx="371475" cy="361950"/>
+                <wp:effectExtent l="0" t="0" r="0" b="0"/>
+                <wp:wrapNone/>
+                <wp:docPr id="22" name="Text Box 2"/>
+                <wp:cNvGraphicFramePr>
+                  <a:graphicFrameLocks xmlns:a="http://schemas.openxmlformats.org/drawingml/2006/main"/>
+                </wp:cNvGraphicFramePr>
+                <a:graphic xmlns:a="http://schemas.openxmlformats.org/drawingml/2006/main">
+                  <a:graphicData uri="http://schemas.microsoft.com/office/word/2010/wordprocessingShape">
+                    <wps:wsp>
+                      <wps:cNvSpPr txBox="1">
+                        <a:spLocks noChangeArrowheads="1"/>
+                      </wps:cNvSpPr>
+                      <wps:spPr bwMode="auto">
+                        <a:xfrm>
+                          <a:off x="0" y="0"/>
+                          <a:ext cx="371475" cy="361950"/>
+                        </a:xfrm>
+                        <a:prstGeom prst="rect">
+                          <a:avLst/>
+                        </a:prstGeom>
+                        <a:noFill/>
+                        <a:ln w="9525">
+                          <a:noFill/>
+                          <a:miter lim="800000"/>
+                          <a:headEnd/>
+                          <a:tailEnd/>
+                        </a:ln>
+                      </wps:spPr>
+                      <wps:txbx>
+                        <w:txbxContent>
+                          <w:p>
+                            <w:pPr>
+                              <w:rPr>
+                                <w:b/>
+                                <w:sz w:val="28"/>
+                              </w:rPr>
+                            </w:pPr>
+                            <w:r>
+                              <w:rPr>
+                                <w:b/>
+                                <w:sz w:val="28"/>
+                              </w:rPr>
+                              <w:t>③</w:t>
+                            </w:r>
+                          </w:p>
+                        </w:txbxContent>
+                      </wps:txbx>
+                      <wps:bodyPr rot="0" vert="horz" wrap="square" lIns="91440" tIns="45720" rIns="91440" bIns="45720" anchor="t" anchorCtr="0">
+                        <a:noAutofit/>
+                      </wps:bodyPr>
+                    </wps:wsp>
+                  </a:graphicData>
+                </a:graphic>
+                <wp14:sizeRelH relativeFrom="margin">
+                  <wp14:pctWidth>0</wp14:pctWidth>
+                </wp14:sizeRelH>
+                <wp14:sizeRelV relativeFrom="margin">
+                  <wp14:pctHeight>0</wp14:pctHeight>
+                </wp14:sizeRelV>
+              </wp:anchor>
+            </w:drawing>
+          </mc:Choice>
+          <mc:Fallback>
+            <w:pict>
+              <v:shape w14:anchorId="2AFF805C" id="_x0000_s1032" type="#_x0000_t202" style="position:absolute;left:0;text-align:left;margin-left:272.25pt;margin-top:66.1pt;width:29.25pt;height:28.5pt;z-index:251674624;visibility:visible;mso-wrap-style:square;mso-width-percent:0;mso-height-percent:0;mso-wrap-distance-left:9pt;mso-wrap-distance-top:3.6pt;mso-wrap-distance-right:9pt;mso-wrap-distance-bottom:3.6pt;mso-position-horizontal:absolute;mso-position-horizontal-relative:text;mso-position-vertical:absolute;mso-position-vertical-relative:text;mso-width-percent:0;mso-height-percent:0;mso-width-relative:margin;mso-height-relative:margin;v-text-anchor:top" o:gfxdata="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" filled="f" stroked="f">
+                <v:textbox>
+                  <w:txbxContent>
+                    <w:p>
+                      <w:pPr>
+                        <w:rPr>
+                          <w:b/>
+                          <w:sz w:val="28"/>
+                        </w:rPr>
+                      </w:pPr>
+                      <w:r>
+                        <w:rPr>
+                          <w:b/>
+                          <w:sz w:val="28"/>
+                        </w:rPr>
+                        <w:t>③</w:t>
+                      </w:r>
+                    </w:p>
+                  </w:txbxContent>
+                </v:textbox>
+              </v:shape>
+            </w:pict>
+          </mc:Fallback>
+        </mc:AlternateContent>
+      </w:r>
+      <w:r>
+        <w:rPr>
+          <w:noProof/>
+          <w:lang w:eastAsia="en-GB"/>
+        </w:rPr>
+        <mc:AlternateContent>
+          <mc:Choice Requires="wps">
+            <w:drawing>
+              <wp:anchor distT="45720" distB="45720" distL="114300" distR="114300" simplePos="0" relativeHeight="251656192" behindDoc="0" locked="0" layoutInCell="1" allowOverlap="1" wp14:anchorId="1FDB6F7C" wp14:editId="4050A257">
+                <wp:simplePos x="0" y="0"/>
+                <wp:positionH relativeFrom="column">
+                  <wp:posOffset>742950</wp:posOffset>
+                </wp:positionH>
+                <wp:positionV relativeFrom="paragraph">
+                  <wp:posOffset>839470</wp:posOffset>
+                </wp:positionV>
+                <wp:extent cx="371475" cy="352425"/>
+                <wp:effectExtent l="0" t="0" r="0" b="0"/>
+                <wp:wrapNone/>
+                <wp:docPr id="217" name="Text Box 2"/>
+                <wp:cNvGraphicFramePr>
+                  <a:graphicFrameLocks xmlns:a="http://schemas.openxmlformats.org/drawingml/2006/main"/>
+                </wp:cNvGraphicFramePr>
+                <a:graphic xmlns:a="http://schemas.openxmlformats.org/drawingml/2006/main">
+                  <a:graphicData uri="http://schemas.microsoft.com/office/word/2010/wordprocessingShape">
+                    <wps:wsp>
+                      <wps:cNvSpPr txBox="1">
+                        <a:spLocks noChangeArrowheads="1"/>
+                      </wps:cNvSpPr>
+                      <wps:spPr bwMode="auto">
+                        <a:xfrm>
+                          <a:off x="0" y="0"/>
+                          <a:ext cx="371475" cy="352425"/>
+                        </a:xfrm>
+                        <a:prstGeom prst="rect">
+                          <a:avLst/>
+                        </a:prstGeom>
+                        <a:noFill/>
+                        <a:ln w="9525">
+                          <a:noFill/>
+                          <a:miter lim="800000"/>
+                          <a:headEnd/>
+                          <a:tailEnd/>
+                        </a:ln>
+                      </wps:spPr>
+                      <wps:txbx>
+                        <w:txbxContent>
+                          <w:p>
+                            <w:pPr>
+                              <w:rPr>
+                                <w:b/>
+                                <w:sz w:val="28"/>
+                              </w:rPr>
+                            </w:pPr>
+                            <w:r>
+                              <w:rPr>
+                                <w:b/>
+                                <w:sz w:val="28"/>
+                              </w:rPr>
+                              <w:t>①</w:t>
+                            </w:r>
+                          </w:p>
+                        </w:txbxContent>
+                      </wps:txbx>
+                      <wps:bodyPr rot="0" vert="horz" wrap="square" lIns="91440" tIns="45720" rIns="91440" bIns="45720" anchor="t" anchorCtr="0">
+                        <a:noAutofit/>
+                      </wps:bodyPr>
+                    </wps:wsp>
+                  </a:graphicData>
+                </a:graphic>
+                <wp14:sizeRelH relativeFrom="margin">
+                  <wp14:pctWidth>0</wp14:pctWidth>
+                </wp14:sizeRelH>
+                <wp14:sizeRelV relativeFrom="margin">
+                  <wp14:pctHeight>0</wp14:pctHeight>
+                </wp14:sizeRelV>
+              </wp:anchor>
+            </w:drawing>
+          </mc:Choice>
+          <mc:Fallback>
+            <w:pict>
+              <v:shape w14:anchorId="1FDB6F7C" id="_x0000_s1033" type="#_x0000_t202" style="position:absolute;left:0;text-align:left;margin-left:58.5pt;margin-top:66.1pt;width:29.25pt;height:27.75pt;z-index:251656192;visibility:visible;mso-wrap-style:square;mso-width-percent:0;mso-height-percent:0;mso-wrap-distance-left:9pt;mso-wrap-distance-top:3.6pt;mso-wrap-distance-right:9pt;mso-wrap-distance-bottom:3.6pt;mso-position-horizontal:absolute;mso-position-horizontal-relative:text;mso-position-vertical:absolute;mso-position-vertical-relative:text;mso-width-percent:0;mso-height-percent:0;mso-width-relative:margin;mso-height-relative:margin;v-text-anchor:top" o:gfxdata="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" filled="f" stroked="f">
+                <v:textbox>
+                  <w:txbxContent>
+                    <w:p>
+                      <w:pPr>
+                        <w:rPr>
+                          <w:b/>
+                          <w:sz w:val="28"/>
+                        </w:rPr>
+                      </w:pPr>
+                      <w:r>
+                        <w:rPr>
+                          <w:b/>
+                          <w:sz w:val="28"/>
+                        </w:rPr>
+                        <w:t>①</w:t>
+                      </w:r>
+                    </w:p>
+                  </w:txbxContent>
+                </v:textbox>
+              </v:shape>
+            </w:pict>
+          </mc:Fallback>
+        </mc:AlternateContent>
+      </w:r>
+      <w:r>
+        <w:drawing>
+          <wp:inline distT="0" distB="0" distL="0" distR="0" wp14:anchorId="74AA36CA" wp14:editId="4104E96E">
+            <wp:extent cx="5439534" cy="3153215"/>
+            <wp:effectExtent l="19050" t="19050" r="27940" b="28575"/>
+            <wp:docPr id="20" name="Picture 20"/>
+            <wp:cNvGraphicFramePr>
+              <a:graphicFrameLocks xmlns:a="http://schemas.openxmlformats.org/drawingml/2006/main" noChangeAspect="1"/>
+            </wp:cNvGraphicFramePr>
+            <a:graphic xmlns:a="http://schemas.openxmlformats.org/drawingml/2006/main">
+              <a:graphicData uri="http://schemas.openxmlformats.org/drawingml/2006/picture">
+                <pic:pic xmlns:pic="http://schemas.openxmlformats.org/drawingml/2006/picture">
+                  <pic:nvPicPr>
+                    <pic:cNvPr id="1" name=""/>
+                    <pic:cNvPicPr/>
+                  </pic:nvPicPr>
+                  <pic:blipFill>
+                    <a:blip r:embed="rId16"/>
+                    <a:stretch>
+                      <a:fillRect/>
+                    </a:stretch>
+                  </pic:blipFill>
+                  <pic:spPr>
+                    <a:xfrm>
+                      <a:off x="0" y="0"/>
+                      <a:ext cx="5439534" cy="3153215"/>
+                    </a:xfrm>
+                    <a:prstGeom prst="rect">
+                      <a:avLst/>
+                    </a:prstGeom>
+                    <a:ln>
+                      <a:solidFill>
+                        <a:schemeClr val="accent1">
+                          <a:alpha val="60000"/>
+                        </a:schemeClr>
+                      </a:solidFill>
+                    </a:ln>
+                  </pic:spPr>
+                </pic:pic>
+              </a:graphicData>
+            </a:graphic>
+          </wp:inline>
+        </w:drawing>
+      </w:r>
+    </w:p>
+    <w:p>
+      <w:pPr>
+        <w:pStyle w:val="TextBody"/>
+      </w:pPr>
+      <w:r>
+        <w:t>You will see from the above screenshot that no file has yet been attached to Change Order CO_1502.</w:t>
+      </w:r>
+    </w:p>
+    <w:p>
+      <w:pPr>
+        <w:pStyle w:val="TextBody"/>
+      </w:pPr>
+      <w:r>
+        <w:t xml:space="preserve">Clicking to attach the original file will prompt a standard dialog to browse your local file system. When you attach the original file, it will be stored in the TW Project </w:t>
+      </w:r>
+      <w:proofErr w:type="spellStart"/>
+      <w:r>
+        <w:t>Coster</w:t>
+      </w:r>
+      <w:proofErr w:type="spellEnd"/>
+      <w:r>
+        <w:t xml:space="preserve"> file system</w:t>
+      </w:r>
+      <w:r>
+        <w:t>,</w:t>
+      </w:r>
+      <w:r>
+        <w:t xml:space="preserve"> in the folder </w:t>
+      </w:r>
+      <w:r>
+        <w:t>“</w:t>
+      </w:r>
+      <w:proofErr w:type="spellStart"/>
+      <w:r>
+        <w:t>twprojectcoster</w:t>
+      </w:r>
+      <w:proofErr w:type="spellEnd"/>
+      <w:r>
+        <w:t>/projects/</w:t>
+      </w:r>
+      <w:proofErr w:type="spellStart"/>
+      <w:r>
+        <w:t>acmeproject</w:t>
+      </w:r>
+      <w:proofErr w:type="spellEnd"/>
+      <w:r>
+        <w:t>/</w:t>
+      </w:r>
+      <w:proofErr w:type="spellStart"/>
+      <w:r>
+        <w:t>changeorders</w:t>
+      </w:r>
+      <w:proofErr w:type="spellEnd"/>
+      <w:r>
+        <w:t>/”</w:t>
+      </w:r>
+      <w:r>
+        <w:t xml:space="preserve">. </w:t>
+      </w:r>
+    </w:p>
+    <w:p>
+      <w:pPr>
+        <w:pStyle w:val="TextBody"/>
+      </w:pPr>
+      <w:r>
+        <w:t xml:space="preserve">If you chose ‘yes’ </w:t>
+      </w:r>
+      <w:r>
+        <w:t>for</w:t>
+      </w:r>
+      <w:r>
+        <w:t xml:space="preserve"> the ‘remove Change Order files from original location’</w:t>
+      </w:r>
+      <w:r>
+        <w:t xml:space="preserve"> option in the System Variables, then it will be deleted from where you had originally saved </w:t>
+      </w:r>
+      <w:r>
+        <w:t>it. This is to ensure that you do not have your change orders saved in more than one location.</w:t>
+      </w:r>
+    </w:p>
+    <w:p>
+      <w:pPr>
+        <w:pStyle w:val="TextBody"/>
+      </w:pPr>
+      <w:r>
+        <w:t>You can view the file at any time by clicking on the file link, and you can upload a new version of the file by clicking ‘Attach’ again.</w:t>
+      </w:r>
     </w:p>
     <w:sectPr>
-      <w:footerReference w:type="first" r:id="rId16"/>
+      <w:footerReference w:type="first" r:id="rId17"/>
       <w:pgSz w:w="11906" w:h="16838"/>
       <w:pgMar w:top="1440" w:right="1440" w:bottom="1440" w:left="1440" w:header="0" w:footer="0" w:gutter="0"/>
       <w:pgNumType w:start="1"/>
@@ -2119,6 +3081,92 @@
     </w:lvl>
   </w:abstractNum>
   <w:abstractNum w:abstractNumId="1">
+    <w:nsid w:val="42690820"/>
+    <w:multiLevelType w:val="hybridMultilevel"/>
+    <w:tmpl w:val="B37AD580"/>
+    <w:lvl w:ilvl="0" w:tplc="0809000F">
+      <w:start w:val="1"/>
+      <w:numFmt w:val="decimal"/>
+      <w:lvlText w:val="%1."/>
+      <w:lvlJc w:val="left"/>
+      <w:pPr>
+        <w:ind w:left="720" w:hanging="360"/>
+      </w:pPr>
+    </w:lvl>
+    <w:lvl w:ilvl="1" w:tplc="08090019" w:tentative="1">
+      <w:start w:val="1"/>
+      <w:numFmt w:val="lowerLetter"/>
+      <w:lvlText w:val="%2."/>
+      <w:lvlJc w:val="left"/>
+      <w:pPr>
+        <w:ind w:left="1440" w:hanging="360"/>
+      </w:pPr>
+    </w:lvl>
+    <w:lvl w:ilvl="2" w:tplc="0809001B" w:tentative="1">
+      <w:start w:val="1"/>
+      <w:numFmt w:val="lowerRoman"/>
+      <w:lvlText w:val="%3."/>
+      <w:lvlJc w:val="right"/>
+      <w:pPr>
+        <w:ind w:left="2160" w:hanging="180"/>
+      </w:pPr>
+    </w:lvl>
+    <w:lvl w:ilvl="3" w:tplc="0809000F" w:tentative="1">
+      <w:start w:val="1"/>
+      <w:numFmt w:val="decimal"/>
+      <w:lvlText w:val="%4."/>
+      <w:lvlJc w:val="left"/>
+      <w:pPr>
+        <w:ind w:left="2880" w:hanging="360"/>
+      </w:pPr>
+    </w:lvl>
+    <w:lvl w:ilvl="4" w:tplc="08090019" w:tentative="1">
+      <w:start w:val="1"/>
+      <w:numFmt w:val="lowerLetter"/>
+      <w:lvlText w:val="%5."/>
+      <w:lvlJc w:val="left"/>
+      <w:pPr>
+        <w:ind w:left="3600" w:hanging="360"/>
+      </w:pPr>
+    </w:lvl>
+    <w:lvl w:ilvl="5" w:tplc="0809001B" w:tentative="1">
+      <w:start w:val="1"/>
+      <w:numFmt w:val="lowerRoman"/>
+      <w:lvlText w:val="%6."/>
+      <w:lvlJc w:val="right"/>
+      <w:pPr>
+        <w:ind w:left="4320" w:hanging="180"/>
+      </w:pPr>
+    </w:lvl>
+    <w:lvl w:ilvl="6" w:tplc="0809000F" w:tentative="1">
+      <w:start w:val="1"/>
+      <w:numFmt w:val="decimal"/>
+      <w:lvlText w:val="%7."/>
+      <w:lvlJc w:val="left"/>
+      <w:pPr>
+        <w:ind w:left="5040" w:hanging="360"/>
+      </w:pPr>
+    </w:lvl>
+    <w:lvl w:ilvl="7" w:tplc="08090019" w:tentative="1">
+      <w:start w:val="1"/>
+      <w:numFmt w:val="lowerLetter"/>
+      <w:lvlText w:val="%8."/>
+      <w:lvlJc w:val="left"/>
+      <w:pPr>
+        <w:ind w:left="5760" w:hanging="360"/>
+      </w:pPr>
+    </w:lvl>
+    <w:lvl w:ilvl="8" w:tplc="0809001B" w:tentative="1">
+      <w:start w:val="1"/>
+      <w:numFmt w:val="lowerRoman"/>
+      <w:lvlText w:val="%9."/>
+      <w:lvlJc w:val="right"/>
+      <w:pPr>
+        <w:ind w:left="6480" w:hanging="180"/>
+      </w:pPr>
+    </w:lvl>
+  </w:abstractNum>
+  <w:abstractNum w:abstractNumId="2">
     <w:nsid w:val="42D51A4D"/>
     <w:multiLevelType w:val="multilevel"/>
     <w:tmpl w:val="643E0E4A"/>
@@ -2204,7 +3252,7 @@
       </w:pPr>
     </w:lvl>
   </w:abstractNum>
-  <w:abstractNum w:abstractNumId="2">
+  <w:abstractNum w:abstractNumId="3">
     <w:nsid w:val="519041B4"/>
     <w:multiLevelType w:val="multilevel"/>
     <w:tmpl w:val="B076314A"/>
@@ -2330,10 +3378,13 @@
     <w:abstractNumId w:val="0"/>
   </w:num>
   <w:num w:numId="2">
-    <w:abstractNumId w:val="1"/>
+    <w:abstractNumId w:val="2"/>
   </w:num>
   <w:num w:numId="3">
-    <w:abstractNumId w:val="2"/>
+    <w:abstractNumId w:val="3"/>
+  </w:num>
+  <w:num w:numId="4">
+    <w:abstractNumId w:val="1"/>
   </w:num>
 </w:numbering>
 </file>
@@ -3338,6 +4389,56 @@
       <w:contextualSpacing/>
     </w:pPr>
   </w:style>
+  <w:style w:type="paragraph" w:styleId="TOC1">
+    <w:name w:val="toc 1"/>
+    <w:basedOn w:val="Normal"/>
+    <w:next w:val="Normal"/>
+    <w:autoRedefine/>
+    <w:uiPriority w:val="39"/>
+    <w:unhideWhenUsed/>
+    <w:rsid w:val="007164C8"/>
+    <w:pPr>
+      <w:spacing w:after="100"/>
+      <w:ind w:left="0"/>
+    </w:pPr>
+  </w:style>
+  <w:style w:type="paragraph" w:styleId="TOC2">
+    <w:name w:val="toc 2"/>
+    <w:basedOn w:val="Normal"/>
+    <w:next w:val="Normal"/>
+    <w:autoRedefine/>
+    <w:uiPriority w:val="39"/>
+    <w:unhideWhenUsed/>
+    <w:rsid w:val="007164C8"/>
+    <w:pPr>
+      <w:spacing w:after="100"/>
+      <w:ind w:left="220"/>
+    </w:pPr>
+  </w:style>
+  <w:style w:type="paragraph" w:styleId="TOC3">
+    <w:name w:val="toc 3"/>
+    <w:basedOn w:val="Normal"/>
+    <w:next w:val="Normal"/>
+    <w:autoRedefine/>
+    <w:uiPriority w:val="39"/>
+    <w:unhideWhenUsed/>
+    <w:rsid w:val="007164C8"/>
+    <w:pPr>
+      <w:spacing w:after="100"/>
+      <w:ind w:left="440"/>
+    </w:pPr>
+  </w:style>
+  <w:style w:type="character" w:styleId="Hyperlink">
+    <w:name w:val="Hyperlink"/>
+    <w:basedOn w:val="DefaultParagraphFont"/>
+    <w:uiPriority w:val="99"/>
+    <w:unhideWhenUsed/>
+    <w:rsid w:val="007164C8"/>
+    <w:rPr>
+      <w:color w:val="0000FF" w:themeColor="hyperlink"/>
+      <w:u w:val="single"/>
+    </w:rPr>
+  </w:style>
 </w:styles>
 </file>
 
@@ -3631,7 +4732,7 @@
 </file>
 
 <file path=customXml/itemProps1.xml><?xml version="1.0" encoding="utf-8"?>
-<ds:datastoreItem xmlns:ds="http://schemas.openxmlformats.org/officeDocument/2006/customXml" ds:itemID="{8FFAD574-A27C-44F0-8360-B632AD824883}">
+<ds:datastoreItem xmlns:ds="http://schemas.openxmlformats.org/officeDocument/2006/customXml" ds:itemID="{07E74426-E8BE-4DF9-9AEB-77B948643C6C}">
   <ds:schemaRefs>
     <ds:schemaRef ds:uri="http://schemas.openxmlformats.org/officeDocument/2006/bibliography"/>
   </ds:schemaRefs>

</xml_diff>